<commit_message>
alpha stuff and gdd
</commit_message>
<xml_diff>
--- a/Dinometry Dash/Documentation/GDD.docx
+++ b/Dinometry Dash/Documentation/GDD.docx
@@ -1483,6 +1483,42 @@
       <w:pPr>
         <w:pStyle w:val="ListParagraph"/>
         <w:numPr>
+          <w:ilvl w:val="1"/>
+          <w:numId w:val="1"/>
+        </w:numPr>
+        <w:rPr>
+          <w:color w:val="auto"/>
+        </w:rPr>
+      </w:pPr>
+      <w:r>
+        <w:rPr>
+          <w:color w:val="auto"/>
+        </w:rPr>
+        <w:t>Put in a sound placeholder</w:t>
+      </w:r>
+    </w:p>
+    <w:p>
+      <w:pPr>
+        <w:pStyle w:val="ListParagraph"/>
+        <w:numPr>
+          <w:ilvl w:val="1"/>
+          <w:numId w:val="1"/>
+        </w:numPr>
+        <w:rPr>
+          <w:color w:val="auto"/>
+        </w:rPr>
+      </w:pPr>
+      <w:r>
+        <w:rPr>
+          <w:color w:val="auto"/>
+        </w:rPr>
+        <w:t>Put in a sprite placeholder</w:t>
+      </w:r>
+    </w:p>
+    <w:p>
+      <w:pPr>
+        <w:pStyle w:val="ListParagraph"/>
+        <w:numPr>
           <w:ilvl w:val="0"/>
           <w:numId w:val="1"/>
         </w:numPr>
@@ -1536,61 +1572,53 @@
         </w:rPr>
         <w:t>Updated Documentation</w:t>
       </w:r>
-    </w:p>
-    <w:p>
-      <w:pPr>
-        <w:pStyle w:val="ListParagraph"/>
-        <w:numPr>
-          <w:ilvl w:val="1"/>
-          <w:numId w:val="1"/>
-        </w:numPr>
-        <w:rPr>
-          <w:color w:val="auto"/>
-        </w:rPr>
-      </w:pPr>
-      <w:r>
-        <w:rPr>
-          <w:color w:val="auto"/>
-        </w:rPr>
-        <w:t xml:space="preserve">Implemented sword mechanic </w:t>
-      </w:r>
-    </w:p>
-    <w:p>
-      <w:pPr>
-        <w:pStyle w:val="ListParagraph"/>
-        <w:numPr>
-          <w:ilvl w:val="1"/>
-          <w:numId w:val="1"/>
-        </w:numPr>
-        <w:rPr>
-          <w:color w:val="auto"/>
-        </w:rPr>
-      </w:pPr>
-      <w:r>
-        <w:rPr>
-          <w:color w:val="auto"/>
-        </w:rPr>
-        <w:t>Fixed Audio trigger</w:t>
-      </w:r>
-      <w:r>
-        <w:rPr>
-          <w:color w:val="auto"/>
-        </w:rPr>
-        <w:t xml:space="preserve"> </w:t>
+      <w:r>
+        <w:rPr>
+          <w:color w:val="auto"/>
+        </w:rPr>
+        <w:t xml:space="preserve"> (</w:t>
+      </w:r>
+      <w:r>
+        <w:rPr>
+          <w:color w:val="auto"/>
+        </w:rPr>
+        <w:t xml:space="preserve">schedule, </w:t>
+      </w:r>
+      <w:proofErr w:type="spellStart"/>
+      <w:r>
+        <w:rPr>
+          <w:color w:val="auto"/>
+        </w:rPr>
+        <w:t>trello</w:t>
+      </w:r>
+      <w:proofErr w:type="spellEnd"/>
+      <w:r>
+        <w:rPr>
+          <w:color w:val="auto"/>
+        </w:rPr>
+        <w:t>, and asset lists)</w:t>
+      </w:r>
+    </w:p>
+    <w:p>
+      <w:pPr>
+        <w:pStyle w:val="ListParagraph"/>
+        <w:numPr>
+          <w:ilvl w:val="1"/>
+          <w:numId w:val="1"/>
+        </w:numPr>
+        <w:rPr>
+          <w:color w:val="auto"/>
+        </w:rPr>
+      </w:pPr>
+      <w:r>
+        <w:rPr>
+          <w:color w:val="auto"/>
+        </w:rPr>
+        <w:t>Implemented sword mechanic</w:t>
       </w:r>
       <w:bookmarkStart w:id="10" w:name="_GoBack"/>
       <w:bookmarkEnd w:id="10"/>
     </w:p>
-    <w:p>
-      <w:pPr>
-        <w:pStyle w:val="ListParagraph"/>
-        <w:ind w:left="1440"/>
-        <w:rPr>
-          <w:color w:val="auto"/>
-        </w:rPr>
-      </w:pPr>
-    </w:p>
-    <w:p/>
     <w:sectPr>
       <w:pgSz w:w="12240" w:h="15840"/>
       <w:pgMar w:top="1440" w:right="1440" w:bottom="1440" w:left="1440" w:header="0" w:footer="360" w:gutter="0"/>

</xml_diff>